<commit_message>
Fix outlook services and tutorial
</commit_message>
<xml_diff>
--- a/tutorials/Hướng dẫn cài đặt các service vào server Zato.docx
+++ b/tutorials/Hướng dẫn cài đặt các service vào server Zato.docx
@@ -458,7 +458,26 @@
           <w:szCs w:val="28"/>
           <w:highlight w:val="lightGray"/>
         </w:rPr>
-        <w:t xml:space="preserve">./bin/pip install </w:t>
+        <w:t>./bin/pip install pymongo[srv]</w:t>
+      </w:r>
+    </w:p>
+    <w:p>
+      <w:pPr>
+        <w:ind w:left="360"/>
+        <w:jc w:val="both"/>
+        <w:rPr>
+          <w:rFonts w:ascii="Times New Roman" w:hAnsi="Times New Roman" w:cs="Times New Roman"/>
+          <w:sz w:val="28"/>
+          <w:szCs w:val="28"/>
+        </w:rPr>
+      </w:pPr>
+      <w:r>
+        <w:rPr>
+          <w:rFonts w:ascii="Times New Roman" w:hAnsi="Times New Roman" w:cs="Times New Roman"/>
+          <w:sz w:val="28"/>
+          <w:szCs w:val="28"/>
+        </w:rPr>
+        <w:t xml:space="preserve">&gt;&gt; </w:t>
       </w:r>
       <w:r>
         <w:rPr>
@@ -467,7 +486,7 @@
           <w:szCs w:val="28"/>
           <w:highlight w:val="lightGray"/>
         </w:rPr>
-        <w:t>pymongo[srv]</w:t>
+        <w:t>./bin/pip install mongoengine</w:t>
       </w:r>
     </w:p>
     <w:p>
@@ -682,7 +701,43 @@
           <w:szCs w:val="28"/>
           <w:highlight w:val="lightGray"/>
         </w:rPr>
-        <w:t>./models/models.py {tên container zato}:</w:t>
+        <w:t>./models/models.py {tên container zato}:/opt/zato/current/zato_extra_paths/</w:t>
+      </w:r>
+    </w:p>
+    <w:p>
+      <w:pPr>
+        <w:ind w:left="360"/>
+        <w:rPr>
+          <w:rFonts w:ascii="Times New Roman" w:hAnsi="Times New Roman" w:cs="Times New Roman"/>
+          <w:sz w:val="28"/>
+          <w:szCs w:val="28"/>
+        </w:rPr>
+      </w:pPr>
+      <w:r>
+        <w:rPr>
+          <w:rFonts w:ascii="Times New Roman" w:hAnsi="Times New Roman" w:cs="Times New Roman"/>
+          <w:sz w:val="28"/>
+          <w:szCs w:val="28"/>
+        </w:rPr>
+        <w:t>Kiểm tra: dùng terminal đang ở trong server zato tại bước 1</w:t>
+      </w:r>
+    </w:p>
+    <w:p>
+      <w:pPr>
+        <w:ind w:left="360"/>
+        <w:rPr>
+          <w:rFonts w:ascii="Times New Roman" w:hAnsi="Times New Roman" w:cs="Times New Roman"/>
+          <w:sz w:val="28"/>
+          <w:szCs w:val="28"/>
+        </w:rPr>
+      </w:pPr>
+      <w:r>
+        <w:rPr>
+          <w:rFonts w:ascii="Times New Roman" w:hAnsi="Times New Roman" w:cs="Times New Roman"/>
+          <w:sz w:val="28"/>
+          <w:szCs w:val="28"/>
+        </w:rPr>
+        <w:t xml:space="preserve">&gt;&gt; </w:t>
       </w:r>
       <w:r>
         <w:rPr>
@@ -691,70 +746,7 @@
           <w:szCs w:val="28"/>
           <w:highlight w:val="lightGray"/>
         </w:rPr>
-        <w:t>/opt/zato/current/zato_extra_paths</w:t>
-      </w:r>
-      <w:r>
-        <w:rPr>
-          <w:rFonts w:ascii="Times New Roman" w:hAnsi="Times New Roman" w:cs="Times New Roman"/>
-          <w:sz w:val="28"/>
-          <w:szCs w:val="28"/>
-          <w:highlight w:val="lightGray"/>
-        </w:rPr>
-        <w:t>/</w:t>
-      </w:r>
-    </w:p>
-    <w:p>
-      <w:pPr>
-        <w:ind w:left="360"/>
-        <w:rPr>
-          <w:rFonts w:ascii="Times New Roman" w:hAnsi="Times New Roman" w:cs="Times New Roman"/>
-          <w:sz w:val="28"/>
-          <w:szCs w:val="28"/>
-        </w:rPr>
-      </w:pPr>
-      <w:r>
-        <w:rPr>
-          <w:rFonts w:ascii="Times New Roman" w:hAnsi="Times New Roman" w:cs="Times New Roman"/>
-          <w:sz w:val="28"/>
-          <w:szCs w:val="28"/>
-        </w:rPr>
-        <w:t>Kiểm tra: dùng terminal đang ở trong server zato tại bước 1</w:t>
-      </w:r>
-    </w:p>
-    <w:p>
-      <w:pPr>
-        <w:ind w:left="360"/>
-        <w:rPr>
-          <w:rFonts w:ascii="Times New Roman" w:hAnsi="Times New Roman" w:cs="Times New Roman"/>
-          <w:sz w:val="28"/>
-          <w:szCs w:val="28"/>
-        </w:rPr>
-      </w:pPr>
-      <w:r>
-        <w:rPr>
-          <w:rFonts w:ascii="Times New Roman" w:hAnsi="Times New Roman" w:cs="Times New Roman"/>
-          <w:sz w:val="28"/>
-          <w:szCs w:val="28"/>
-        </w:rPr>
-        <w:t xml:space="preserve">&gt;&gt; </w:t>
-      </w:r>
-      <w:r>
-        <w:rPr>
-          <w:rFonts w:ascii="Times New Roman" w:hAnsi="Times New Roman" w:cs="Times New Roman"/>
-          <w:sz w:val="28"/>
-          <w:szCs w:val="28"/>
-          <w:highlight w:val="lightGray"/>
-        </w:rPr>
-        <w:t xml:space="preserve">ls </w:t>
-      </w:r>
-      <w:r>
-        <w:rPr>
-          <w:rFonts w:ascii="Times New Roman" w:hAnsi="Times New Roman" w:cs="Times New Roman"/>
-          <w:sz w:val="28"/>
-          <w:szCs w:val="28"/>
-          <w:highlight w:val="lightGray"/>
-        </w:rPr>
-        <w:t>/opt/zato/current/zato_extra_paths/</w:t>
+        <w:t>ls /opt/zato/current/zato_extra_paths/</w:t>
       </w:r>
     </w:p>
     <w:p>
@@ -960,6 +952,7 @@
           <w:rFonts w:ascii="Times New Roman" w:hAnsi="Times New Roman" w:cs="Times New Roman"/>
           <w:b/>
           <w:bCs/>
+          <w:noProof/>
           <w:sz w:val="28"/>
           <w:szCs w:val="28"/>
         </w:rPr>
@@ -1124,6 +1117,7 @@
       <w:r>
         <w:rPr>
           <w:rFonts w:ascii="Times New Roman" w:hAnsi="Times New Roman" w:cs="Times New Roman"/>
+          <w:noProof/>
           <w:sz w:val="28"/>
           <w:szCs w:val="28"/>
         </w:rPr>
@@ -1187,6 +1181,7 @@
       <w:r>
         <w:rPr>
           <w:rFonts w:ascii="Times New Roman" w:hAnsi="Times New Roman" w:cs="Times New Roman"/>
+          <w:noProof/>
           <w:sz w:val="28"/>
           <w:szCs w:val="28"/>
         </w:rPr>
@@ -1253,6 +1248,7 @@
       <w:r>
         <w:rPr>
           <w:rFonts w:ascii="Times New Roman" w:hAnsi="Times New Roman" w:cs="Times New Roman"/>
+          <w:noProof/>
           <w:sz w:val="28"/>
           <w:szCs w:val="28"/>
         </w:rPr>
@@ -1497,6 +1493,7 @@
       <w:r>
         <w:rPr>
           <w:rFonts w:ascii="Times New Roman" w:hAnsi="Times New Roman" w:cs="Times New Roman"/>
+          <w:noProof/>
           <w:sz w:val="28"/>
           <w:szCs w:val="28"/>
         </w:rPr>
@@ -1588,6 +1585,7 @@
       <w:r>
         <w:rPr>
           <w:rFonts w:ascii="Times New Roman" w:hAnsi="Times New Roman" w:cs="Times New Roman"/>
+          <w:noProof/>
           <w:sz w:val="28"/>
           <w:szCs w:val="28"/>
         </w:rPr>
@@ -1891,6 +1889,7 @@
       <w:r>
         <w:rPr>
           <w:rFonts w:ascii="Times New Roman" w:hAnsi="Times New Roman" w:cs="Times New Roman"/>
+          <w:noProof/>
           <w:sz w:val="28"/>
           <w:szCs w:val="28"/>
         </w:rPr>
@@ -1988,6 +1987,7 @@
       <w:r>
         <w:rPr>
           <w:rFonts w:ascii="Times New Roman" w:hAnsi="Times New Roman" w:cs="Times New Roman"/>
+          <w:noProof/>
           <w:sz w:val="28"/>
           <w:szCs w:val="28"/>
         </w:rPr>
@@ -2158,15 +2158,7 @@
           <w:sz w:val="28"/>
           <w:szCs w:val="28"/>
         </w:rPr>
-        <w:t xml:space="preserve">Tạo connector tới services của </w:t>
-      </w:r>
-      <w:r>
-        <w:rPr>
-          <w:rFonts w:ascii="Times New Roman" w:hAnsi="Times New Roman" w:cs="Times New Roman"/>
-          <w:sz w:val="28"/>
-          <w:szCs w:val="28"/>
-        </w:rPr>
-        <w:t>google để liên kết và lấy contacts về</w:t>
+        <w:t>Tạo connector tới services của google để liên kết và lấy contacts về</w:t>
       </w:r>
     </w:p>
     <w:p>
@@ -2267,6 +2259,7 @@
       <w:r>
         <w:rPr>
           <w:rFonts w:ascii="Times New Roman" w:hAnsi="Times New Roman" w:cs="Times New Roman"/>
+          <w:noProof/>
           <w:sz w:val="28"/>
           <w:szCs w:val="28"/>
         </w:rPr>
@@ -2321,6 +2314,7 @@
       <w:r>
         <w:rPr>
           <w:rFonts w:ascii="Times New Roman" w:hAnsi="Times New Roman" w:cs="Times New Roman"/>
+          <w:noProof/>
           <w:sz w:val="28"/>
           <w:szCs w:val="28"/>
         </w:rPr>
@@ -2510,6 +2504,7 @@
           <w:rFonts w:ascii="Times New Roman" w:hAnsi="Times New Roman" w:cs="Times New Roman"/>
           <w:b/>
           <w:bCs/>
+          <w:noProof/>
           <w:sz w:val="28"/>
           <w:szCs w:val="28"/>
         </w:rPr>
@@ -2596,6 +2591,7 @@
       <w:r>
         <w:rPr>
           <w:rFonts w:ascii="Times New Roman" w:hAnsi="Times New Roman" w:cs="Times New Roman"/>
+          <w:noProof/>
           <w:sz w:val="28"/>
           <w:szCs w:val="28"/>
         </w:rPr>
@@ -2689,6 +2685,7 @@
       <w:r>
         <w:rPr>
           <w:rFonts w:ascii="Times New Roman" w:hAnsi="Times New Roman" w:cs="Times New Roman"/>
+          <w:noProof/>
           <w:sz w:val="28"/>
           <w:szCs w:val="28"/>
         </w:rPr>
@@ -2776,27 +2773,7 @@
           <w:szCs w:val="32"/>
         </w:rPr>
         <w:lastRenderedPageBreak/>
-        <w:t xml:space="preserve">Upload </w:t>
-      </w:r>
-      <w:r>
-        <w:rPr>
-          <w:rFonts w:ascii="Times New Roman" w:hAnsi="Times New Roman" w:cs="Times New Roman"/>
-          <w:b/>
-          <w:bCs/>
-          <w:sz w:val="32"/>
-          <w:szCs w:val="32"/>
-        </w:rPr>
-        <w:t>outlook</w:t>
-      </w:r>
-      <w:r>
-        <w:rPr>
-          <w:rFonts w:ascii="Times New Roman" w:hAnsi="Times New Roman" w:cs="Times New Roman"/>
-          <w:b/>
-          <w:bCs/>
-          <w:sz w:val="32"/>
-          <w:szCs w:val="32"/>
-        </w:rPr>
-        <w:t>_services vào zato</w:t>
+        <w:t>Upload outlook_services vào zato</w:t>
       </w:r>
     </w:p>
     <w:p>
@@ -2969,6 +2946,7 @@
       <w:r>
         <w:rPr>
           <w:rFonts w:ascii="Times New Roman" w:hAnsi="Times New Roman" w:cs="Times New Roman"/>
+          <w:noProof/>
           <w:sz w:val="28"/>
           <w:szCs w:val="28"/>
         </w:rPr>
@@ -3035,6 +3013,7 @@
       <w:r>
         <w:rPr>
           <w:rFonts w:ascii="Times New Roman" w:hAnsi="Times New Roman" w:cs="Times New Roman"/>
+          <w:noProof/>
           <w:sz w:val="28"/>
           <w:szCs w:val="28"/>
         </w:rPr>
@@ -3226,6 +3205,7 @@
       <w:r>
         <w:rPr>
           <w:rFonts w:ascii="Times New Roman" w:hAnsi="Times New Roman" w:cs="Times New Roman"/>
+          <w:noProof/>
           <w:sz w:val="28"/>
           <w:szCs w:val="28"/>
         </w:rPr>
@@ -3338,6 +3318,7 @@
       <w:r>
         <w:rPr>
           <w:rFonts w:ascii="Times New Roman" w:hAnsi="Times New Roman" w:cs="Times New Roman"/>
+          <w:noProof/>
           <w:sz w:val="28"/>
           <w:szCs w:val="28"/>
         </w:rPr>
@@ -3411,6 +3392,7 @@
       <w:r>
         <w:rPr>
           <w:rFonts w:ascii="Times New Roman" w:hAnsi="Times New Roman" w:cs="Times New Roman"/>
+          <w:noProof/>
           <w:sz w:val="28"/>
           <w:szCs w:val="28"/>
         </w:rPr>
@@ -3515,25 +3497,7 @@
             <w:sz w:val="28"/>
             <w:szCs w:val="28"/>
           </w:rPr>
-          <w:t>http://localhost:</w:t>
-        </w:r>
-        <w:r>
-          <w:rPr>
-            <w:rStyle w:val="Hyperlink"/>
-            <w:rFonts w:ascii="Times New Roman" w:hAnsi="Times New Roman" w:cs="Times New Roman"/>
-            <w:sz w:val="28"/>
-            <w:szCs w:val="28"/>
-          </w:rPr>
-          <w:t>11223</w:t>
-        </w:r>
-        <w:r>
-          <w:rPr>
-            <w:rStyle w:val="Hyperlink"/>
-            <w:rFonts w:ascii="Times New Roman" w:hAnsi="Times New Roman" w:cs="Times New Roman"/>
-            <w:sz w:val="28"/>
-            <w:szCs w:val="28"/>
-          </w:rPr>
-          <w:t>/{URL path}</w:t>
+          <w:t>http://localhost:11223/{URL path}</w:t>
         </w:r>
       </w:hyperlink>
     </w:p>

</xml_diff>